<commit_message>
conclusao do modo de preparo e adicao de uma observação
</commit_message>
<xml_diff>
--- a/bolo_cenoura.docx
+++ b/bolo_cenoura.docx
@@ -79,12 +79,54 @@
     </w:p>
     <w:p>
       <w:r>
-        <w:t>1. Bata no liquidificador as cenouras, os ovos e o óleo.</w:t>
-      </w:r>
-    </w:p>
-    <w:p>
-      <w:r>
-        <w:t>2. Em uma tigela, misture o açúcar e a farinha.</w:t>
+        <w:t>1. Bata no liquidificador as cenouras, os ovos e o óleo até obter uma mistura</w:t>
+      </w:r>
+    </w:p>
+    <w:p>
+      <w:r>
+        <w:t>homogênea.</w:t>
+      </w:r>
+    </w:p>
+    <w:p>
+      <w:r>
+        <w:t>2. Em uma tigela, misture o açúcar e a farinha de trigo.</w:t>
+      </w:r>
+    </w:p>
+    <w:p>
+      <w:r>
+        <w:t>3. Adicione a mistura líquida à tigela e mexa bem.</w:t>
+      </w:r>
+    </w:p>
+    <w:p>
+      <w:r>
+        <w:t>4. Acrescente o fermento e misture delicadamente.</w:t>
+      </w:r>
+    </w:p>
+    <w:p>
+      <w:r>
+        <w:t>5. Despeje a massa em uma forma untada e enfarinhada.</w:t>
+      </w:r>
+    </w:p>
+    <w:p>
+      <w:r>
+        <w:t>6. Asse em forno preaquecido a 180°C por cerca de 40 minutos.</w:t>
+      </w:r>
+    </w:p>
+    <w:p>
+      <w:r>
+        <w:rPr>
+          <w:b/>
+          <w:bCs/>
+        </w:rPr>
+        <w:t>OBSERVAÇÃO:</w:t>
+      </w:r>
+      <w:r>
+        <w:t xml:space="preserve"> Adicionar uma cobertura simples de chocolate após o bolo</w:t>
+      </w:r>
+    </w:p>
+    <w:p>
+      <w:r>
+        <w:t>esfriar.</w:t>
       </w:r>
     </w:p>
     <w:sectPr>

</xml_diff>

<commit_message>
adicao da seção de Dicas de Preparo ao arquivo da receita
</commit_message>
<xml_diff>
--- a/bolo_cenoura.docx
+++ b/bolo_cenoura.docx
@@ -129,6 +129,32 @@
         <w:t>esfriar.</w:t>
       </w:r>
     </w:p>
+    <w:p>
+      <w:pPr>
+        <w:rPr>
+          <w:b/>
+          <w:bCs/>
+        </w:rPr>
+      </w:pPr>
+      <w:r>
+        <w:rPr>
+          <w:b/>
+          <w:bCs/>
+        </w:rPr>
+        <w:t>DICAS DE PREPARO:</w:t>
+      </w:r>
+    </w:p>
+    <w:p>
+      <w:r>
+        <w:t>- Para um bolo mais fofo, peneire a farinha de trigo.</w:t>
+      </w:r>
+    </w:p>
+    <w:p>
+      <w:r>
+        <w:t>- Você pode adicionar nozes picadas à massa para um toque especial.</w:t>
+      </w:r>
+    </w:p>
+    <w:p/>
     <w:sectPr>
       <w:pgSz w:w="11906" w:h="16838"/>
       <w:pgMar w:top="1417" w:right="1701" w:bottom="1417" w:left="1701" w:header="708" w:footer="708" w:gutter="0"/>

</xml_diff>